<commit_message>
Ajustando riscos e modelo OSST_GHE05
</commit_message>
<xml_diff>
--- a/DocsGen/osst_mod/osst_ghe05.docx
+++ b/DocsGen/osst_mod/osst_ghe05.docx
@@ -354,26 +354,15 @@
           </w:tcPr>
           <w:p>
             <w:pPr>
-              <w:pStyle w:val="Heading1"/>
-              <w:tabs>
-                <w:tab w:val="left" w:pos="740"/>
-              </w:tabs>
-              <w:spacing w:before="0" w:after="0"/>
-              <w:rPr>
-                <w:rFonts w:ascii="Arial" w:hAnsi="Arial" w:cs="Arial"/>
+              <w:rPr>
+                <w:sz w:val="24"/>
+                <w:szCs w:val="24"/>
+              </w:rPr>
+            </w:pPr>
+            <w:r>
+              <w:rPr>
                 <w:b/>
                 <w:bCs/>
-                <w:color w:val="auto"/>
-                <w:sz w:val="24"/>
-                <w:szCs w:val="24"/>
-              </w:rPr>
-            </w:pPr>
-            <w:r>
-              <w:rPr>
-                <w:rFonts w:ascii="Arial" w:hAnsi="Arial" w:cs="Arial"/>
-                <w:b/>
-                <w:bCs/>
-                <w:color w:val="auto"/>
                 <w:sz w:val="24"/>
                 <w:szCs w:val="24"/>
               </w:rPr>
@@ -381,25 +370,19 @@
             </w:r>
             <w:r>
               <w:rPr>
-                <w:rFonts w:ascii="Arial" w:hAnsi="Arial" w:cs="Arial"/>
                 <w:b/>
                 <w:bCs/>
-                <w:color w:val="auto"/>
                 <w:sz w:val="24"/>
                 <w:szCs w:val="24"/>
               </w:rPr>
-              <w:t xml:space="preserve"> F</w:t>
+              <w:t xml:space="preserve"> </w:t>
             </w:r>
             <w:r>
               <w:rPr>
-                <w:rFonts w:ascii="Arial" w:hAnsi="Arial" w:cs="Arial"/>
-                <w:b/>
-                <w:bCs/>
-                <w:color w:val="auto"/>
                 <w:sz w:val="24"/>
                 <w:szCs w:val="24"/>
               </w:rPr>
-              <w:t>UNCFUNCIONARIO</w:t>
+              <w:t>FUNCFUNCIONARIO</w:t>
             </w:r>
           </w:p>
         </w:tc>
@@ -567,18 +550,21 @@
         <w:tc>
           <w:tcPr>
             <w:tcW w:w="3811" w:type="dxa"/>
+            <w:tcBorders>
+              <w:top w:val="single" w:sz="4" w:space="0" w:color="auto"/>
+              <w:left w:val="single" w:sz="4" w:space="0" w:color="auto"/>
+              <w:bottom w:val="single" w:sz="4" w:space="0" w:color="auto"/>
+              <w:right w:val="single" w:sz="4" w:space="0" w:color="auto"/>
+            </w:tcBorders>
             <w:shd w:val="clear" w:color="auto" w:fill="00B050"/>
+            <w:hideMark/>
           </w:tcPr>
           <w:p>
             <w:pPr>
-              <w:pStyle w:val="ListParagraph"/>
-              <w:ind w:left="0"/>
               <w:jc w:val="center"/>
               <w:rPr>
                 <w:b/>
                 <w:bCs/>
-                <w:sz w:val="24"/>
-                <w:szCs w:val="24"/>
                 <w:u w:val="single"/>
               </w:rPr>
             </w:pPr>
@@ -586,8 +572,6 @@
               <w:rPr>
                 <w:b/>
                 <w:bCs/>
-                <w:sz w:val="24"/>
-                <w:szCs w:val="24"/>
               </w:rPr>
               <w:t>FÍSICO</w:t>
             </w:r>
@@ -596,39 +580,23 @@
         <w:tc>
           <w:tcPr>
             <w:tcW w:w="4819" w:type="dxa"/>
+            <w:tcBorders>
+              <w:top w:val="single" w:sz="4" w:space="0" w:color="auto"/>
+              <w:left w:val="single" w:sz="4" w:space="0" w:color="auto"/>
+              <w:bottom w:val="single" w:sz="4" w:space="0" w:color="auto"/>
+              <w:right w:val="single" w:sz="4" w:space="0" w:color="auto"/>
+            </w:tcBorders>
           </w:tcPr>
           <w:p>
             <w:pPr>
               <w:pStyle w:val="ListParagraph"/>
-              <w:numPr>
-                <w:ilvl w:val="0"/>
-                <w:numId w:val="14"/>
-              </w:numPr>
+              <w:ind w:left="0"/>
               <w:rPr>
                 <w:b/>
                 <w:bCs/>
-                <w:sz w:val="24"/>
-                <w:szCs w:val="24"/>
                 <w:u w:val="single"/>
               </w:rPr>
             </w:pPr>
-            <w:r>
-              <w:rPr>
-                <w:sz w:val="24"/>
-                <w:szCs w:val="24"/>
-              </w:rPr>
-              <w:t>Ruido Contínuo ou Intermitente</w:t>
-            </w:r>
-            <w:r>
-              <w:rPr>
-                <w:b/>
-                <w:bCs/>
-                <w:sz w:val="24"/>
-                <w:szCs w:val="24"/>
-                <w:u w:val="single"/>
-              </w:rPr>
-              <w:t xml:space="preserve"> </w:t>
-            </w:r>
           </w:p>
         </w:tc>
       </w:tr>
@@ -640,21 +608,6 @@
         <w:rPr>
           <w:b/>
           <w:bCs/>
-          <w:sz w:val="24"/>
-          <w:szCs w:val="24"/>
-          <w:u w:val="single"/>
-        </w:rPr>
-      </w:pPr>
-    </w:p>
-    <w:p>
-      <w:pPr>
-        <w:pStyle w:val="ListParagraph"/>
-        <w:spacing w:after="240" w:line="120" w:lineRule="auto"/>
-        <w:rPr>
-          <w:b/>
-          <w:bCs/>
-          <w:sz w:val="24"/>
-          <w:szCs w:val="24"/>
           <w:u w:val="single"/>
         </w:rPr>
       </w:pPr>
@@ -674,7 +627,14 @@
         <w:tc>
           <w:tcPr>
             <w:tcW w:w="3811" w:type="dxa"/>
-            <w:shd w:val="clear" w:color="auto" w:fill="FFFF00"/>
+            <w:tcBorders>
+              <w:top w:val="single" w:sz="4" w:space="0" w:color="auto"/>
+              <w:left w:val="single" w:sz="4" w:space="0" w:color="auto"/>
+              <w:bottom w:val="single" w:sz="4" w:space="0" w:color="auto"/>
+              <w:right w:val="single" w:sz="4" w:space="0" w:color="auto"/>
+            </w:tcBorders>
+            <w:shd w:val="clear" w:color="auto" w:fill="FF0000"/>
+            <w:hideMark/>
           </w:tcPr>
           <w:p>
             <w:pPr>
@@ -684,8 +644,6 @@
               <w:rPr>
                 <w:b/>
                 <w:bCs/>
-                <w:sz w:val="24"/>
-                <w:szCs w:val="24"/>
                 <w:u w:val="single"/>
               </w:rPr>
             </w:pPr>
@@ -693,66 +651,28 @@
               <w:rPr>
                 <w:b/>
                 <w:bCs/>
-                <w:sz w:val="24"/>
-                <w:szCs w:val="24"/>
-              </w:rPr>
-              <w:t>ERGONÔMICO</w:t>
+              </w:rPr>
+              <w:t>QUÍMICO</w:t>
             </w:r>
           </w:p>
         </w:tc>
         <w:tc>
           <w:tcPr>
             <w:tcW w:w="4819" w:type="dxa"/>
+            <w:tcBorders>
+              <w:top w:val="single" w:sz="4" w:space="0" w:color="auto"/>
+              <w:left w:val="single" w:sz="4" w:space="0" w:color="auto"/>
+              <w:bottom w:val="single" w:sz="4" w:space="0" w:color="auto"/>
+              <w:right w:val="single" w:sz="4" w:space="0" w:color="auto"/>
+            </w:tcBorders>
           </w:tcPr>
           <w:p>
             <w:pPr>
               <w:pStyle w:val="ListParagraph"/>
-              <w:numPr>
-                <w:ilvl w:val="0"/>
-                <w:numId w:val="14"/>
-              </w:numPr>
-              <w:rPr>
-                <w:sz w:val="24"/>
-                <w:szCs w:val="24"/>
-              </w:rPr>
-            </w:pPr>
-            <w:r>
-              <w:rPr>
-                <w:sz w:val="24"/>
-                <w:szCs w:val="24"/>
-              </w:rPr>
-              <w:t xml:space="preserve">Frequente ação de puxar/empurrar cargas ou volumes </w:t>
-            </w:r>
-          </w:p>
-          <w:p>
-            <w:pPr>
-              <w:pStyle w:val="ListParagraph"/>
-              <w:numPr>
-                <w:ilvl w:val="0"/>
-                <w:numId w:val="14"/>
-              </w:numPr>
-              <w:rPr>
-                <w:sz w:val="24"/>
-                <w:szCs w:val="24"/>
-              </w:rPr>
-            </w:pPr>
-            <w:r>
-              <w:rPr>
-                <w:sz w:val="24"/>
-                <w:szCs w:val="24"/>
-              </w:rPr>
-              <w:t xml:space="preserve">Postura inadequada </w:t>
-            </w:r>
-          </w:p>
-          <w:p>
-            <w:pPr>
-              <w:pStyle w:val="ListParagraph"/>
               <w:ind w:left="0"/>
               <w:rPr>
                 <w:b/>
                 <w:bCs/>
-                <w:sz w:val="24"/>
-                <w:szCs w:val="24"/>
                 <w:u w:val="single"/>
               </w:rPr>
             </w:pPr>
@@ -767,8 +687,6 @@
         <w:rPr>
           <w:b/>
           <w:bCs/>
-          <w:sz w:val="24"/>
-          <w:szCs w:val="24"/>
           <w:u w:val="single"/>
         </w:rPr>
       </w:pPr>
@@ -788,7 +706,14 @@
         <w:tc>
           <w:tcPr>
             <w:tcW w:w="3811" w:type="dxa"/>
-            <w:shd w:val="clear" w:color="auto" w:fill="00B0F0"/>
+            <w:tcBorders>
+              <w:top w:val="single" w:sz="4" w:space="0" w:color="auto"/>
+              <w:left w:val="single" w:sz="4" w:space="0" w:color="auto"/>
+              <w:bottom w:val="single" w:sz="4" w:space="0" w:color="auto"/>
+              <w:right w:val="single" w:sz="4" w:space="0" w:color="auto"/>
+            </w:tcBorders>
+            <w:shd w:val="clear" w:color="auto" w:fill="FFFF00"/>
+            <w:hideMark/>
           </w:tcPr>
           <w:p>
             <w:pPr>
@@ -798,8 +723,6 @@
               <w:rPr>
                 <w:b/>
                 <w:bCs/>
-                <w:sz w:val="24"/>
-                <w:szCs w:val="24"/>
                 <w:u w:val="single"/>
               </w:rPr>
             </w:pPr>
@@ -807,8 +730,85 @@
               <w:rPr>
                 <w:b/>
                 <w:bCs/>
-                <w:sz w:val="24"/>
-                <w:szCs w:val="24"/>
+              </w:rPr>
+              <w:t>ERGONÔMICO</w:t>
+            </w:r>
+          </w:p>
+        </w:tc>
+        <w:tc>
+          <w:tcPr>
+            <w:tcW w:w="4819" w:type="dxa"/>
+            <w:tcBorders>
+              <w:top w:val="single" w:sz="4" w:space="0" w:color="auto"/>
+              <w:left w:val="single" w:sz="4" w:space="0" w:color="auto"/>
+              <w:bottom w:val="single" w:sz="4" w:space="0" w:color="auto"/>
+              <w:right w:val="single" w:sz="4" w:space="0" w:color="auto"/>
+            </w:tcBorders>
+          </w:tcPr>
+          <w:p>
+            <w:pPr>
+              <w:pStyle w:val="ListParagraph"/>
+              <w:ind w:left="0"/>
+              <w:rPr>
+                <w:b/>
+                <w:bCs/>
+                <w:u w:val="single"/>
+              </w:rPr>
+            </w:pPr>
+          </w:p>
+        </w:tc>
+      </w:tr>
+    </w:tbl>
+    <w:p>
+      <w:pPr>
+        <w:pStyle w:val="ListParagraph"/>
+        <w:spacing w:after="240" w:line="120" w:lineRule="auto"/>
+        <w:rPr>
+          <w:b/>
+          <w:bCs/>
+          <w:u w:val="single"/>
+        </w:rPr>
+      </w:pPr>
+    </w:p>
+    <w:tbl>
+      <w:tblPr>
+        <w:tblStyle w:val="TableGrid"/>
+        <w:tblW w:w="0" w:type="auto"/>
+        <w:tblInd w:w="720" w:type="dxa"/>
+        <w:tblLook w:val="04A0" w:firstRow="1" w:lastRow="0" w:firstColumn="1" w:lastColumn="0" w:noHBand="0" w:noVBand="1"/>
+      </w:tblPr>
+      <w:tblGrid>
+        <w:gridCol w:w="3811"/>
+        <w:gridCol w:w="4819"/>
+      </w:tblGrid>
+      <w:tr>
+        <w:tc>
+          <w:tcPr>
+            <w:tcW w:w="3811" w:type="dxa"/>
+            <w:tcBorders>
+              <w:top w:val="single" w:sz="4" w:space="0" w:color="auto"/>
+              <w:left w:val="single" w:sz="4" w:space="0" w:color="auto"/>
+              <w:bottom w:val="single" w:sz="4" w:space="0" w:color="auto"/>
+              <w:right w:val="single" w:sz="4" w:space="0" w:color="auto"/>
+            </w:tcBorders>
+            <w:shd w:val="clear" w:color="auto" w:fill="00B0F0"/>
+            <w:hideMark/>
+          </w:tcPr>
+          <w:p>
+            <w:pPr>
+              <w:pStyle w:val="ListParagraph"/>
+              <w:ind w:left="0"/>
+              <w:jc w:val="center"/>
+              <w:rPr>
+                <w:b/>
+                <w:bCs/>
+                <w:u w:val="single"/>
+              </w:rPr>
+            </w:pPr>
+            <w:r>
+              <w:rPr>
+                <w:b/>
+                <w:bCs/>
               </w:rPr>
               <w:t>ACIDENTE</w:t>
             </w:r>
@@ -817,162 +817,27 @@
         <w:tc>
           <w:tcPr>
             <w:tcW w:w="4819" w:type="dxa"/>
+            <w:tcBorders>
+              <w:top w:val="single" w:sz="4" w:space="0" w:color="auto"/>
+              <w:left w:val="single" w:sz="4" w:space="0" w:color="auto"/>
+              <w:bottom w:val="single" w:sz="4" w:space="0" w:color="auto"/>
+              <w:right w:val="single" w:sz="4" w:space="0" w:color="auto"/>
+            </w:tcBorders>
           </w:tcPr>
           <w:p>
             <w:pPr>
               <w:pStyle w:val="ListParagraph"/>
-              <w:numPr>
-                <w:ilvl w:val="0"/>
-                <w:numId w:val="14"/>
-              </w:numPr>
-              <w:rPr>
-                <w:sz w:val="24"/>
-                <w:szCs w:val="24"/>
+              <w:ind w:left="0"/>
+              <w:rPr>
+                <w:b/>
+                <w:bCs/>
+                <w:u w:val="single"/>
               </w:rPr>
             </w:pPr>
-            <w:r>
-              <w:rPr>
-                <w:sz w:val="24"/>
-                <w:szCs w:val="24"/>
-              </w:rPr>
-              <w:t>Diferença de Nível menos que 2 metros</w:t>
-            </w:r>
           </w:p>
         </w:tc>
       </w:tr>
     </w:tbl>
-    <w:p>
-      <w:pPr>
-        <w:spacing w:line="360" w:lineRule="auto"/>
-        <w:rPr>
-          <w:b/>
-          <w:bCs/>
-          <w:sz w:val="24"/>
-          <w:szCs w:val="24"/>
-          <w:u w:val="single"/>
-        </w:rPr>
-      </w:pPr>
-    </w:p>
-    <w:p>
-      <w:pPr>
-        <w:spacing w:line="360" w:lineRule="auto"/>
-        <w:rPr>
-          <w:b/>
-          <w:bCs/>
-          <w:sz w:val="24"/>
-          <w:szCs w:val="24"/>
-          <w:u w:val="single"/>
-        </w:rPr>
-      </w:pPr>
-    </w:p>
-    <w:p>
-      <w:pPr>
-        <w:spacing w:line="360" w:lineRule="auto"/>
-        <w:rPr>
-          <w:b/>
-          <w:bCs/>
-          <w:sz w:val="24"/>
-          <w:szCs w:val="24"/>
-          <w:u w:val="single"/>
-        </w:rPr>
-      </w:pPr>
-    </w:p>
-    <w:p>
-      <w:pPr>
-        <w:spacing w:line="360" w:lineRule="auto"/>
-        <w:rPr>
-          <w:b/>
-          <w:bCs/>
-          <w:sz w:val="24"/>
-          <w:szCs w:val="24"/>
-          <w:u w:val="single"/>
-        </w:rPr>
-      </w:pPr>
-    </w:p>
-    <w:p>
-      <w:pPr>
-        <w:spacing w:line="360" w:lineRule="auto"/>
-        <w:rPr>
-          <w:b/>
-          <w:bCs/>
-          <w:sz w:val="24"/>
-          <w:szCs w:val="24"/>
-          <w:u w:val="single"/>
-        </w:rPr>
-      </w:pPr>
-    </w:p>
-    <w:p>
-      <w:pPr>
-        <w:spacing w:line="360" w:lineRule="auto"/>
-        <w:rPr>
-          <w:b/>
-          <w:bCs/>
-          <w:sz w:val="24"/>
-          <w:szCs w:val="24"/>
-          <w:u w:val="single"/>
-        </w:rPr>
-      </w:pPr>
-    </w:p>
-    <w:p>
-      <w:pPr>
-        <w:spacing w:line="360" w:lineRule="auto"/>
-        <w:rPr>
-          <w:b/>
-          <w:bCs/>
-          <w:sz w:val="24"/>
-          <w:szCs w:val="24"/>
-          <w:u w:val="single"/>
-        </w:rPr>
-      </w:pPr>
-    </w:p>
-    <w:p>
-      <w:pPr>
-        <w:spacing w:line="360" w:lineRule="auto"/>
-        <w:rPr>
-          <w:b/>
-          <w:bCs/>
-          <w:sz w:val="24"/>
-          <w:szCs w:val="24"/>
-          <w:u w:val="single"/>
-        </w:rPr>
-      </w:pPr>
-    </w:p>
-    <w:p>
-      <w:pPr>
-        <w:spacing w:line="360" w:lineRule="auto"/>
-        <w:rPr>
-          <w:b/>
-          <w:bCs/>
-          <w:sz w:val="24"/>
-          <w:szCs w:val="24"/>
-          <w:u w:val="single"/>
-        </w:rPr>
-      </w:pPr>
-    </w:p>
-    <w:p>
-      <w:pPr>
-        <w:spacing w:line="360" w:lineRule="auto"/>
-        <w:rPr>
-          <w:b/>
-          <w:bCs/>
-          <w:sz w:val="24"/>
-          <w:szCs w:val="24"/>
-          <w:u w:val="single"/>
-        </w:rPr>
-      </w:pPr>
-    </w:p>
-    <w:p>
-      <w:pPr>
-        <w:spacing w:line="360" w:lineRule="auto"/>
-        <w:rPr>
-          <w:b/>
-          <w:bCs/>
-          <w:sz w:val="24"/>
-          <w:szCs w:val="24"/>
-          <w:u w:val="single"/>
-        </w:rPr>
-      </w:pPr>
-    </w:p>
     <w:p>
       <w:pPr>
         <w:spacing w:line="360" w:lineRule="auto"/>
@@ -1269,6 +1134,7 @@
               <w:ind w:left="0"/>
             </w:pPr>
             <w:r>
+              <w:lastRenderedPageBreak/>
               <w:t>- Protetor auditivo</w:t>
             </w:r>
           </w:p>
@@ -1615,7 +1481,6 @@
           <w:szCs w:val="24"/>
           <w:lang w:val="pt-BR"/>
         </w:rPr>
-        <w:lastRenderedPageBreak/>
         <w:t>Não expor o corpo a partes móveis ou perigosas das máquinas;</w:t>
       </w:r>
     </w:p>
@@ -1662,25 +1527,7 @@
           <w:szCs w:val="24"/>
           <w:lang w:val="pt-BR"/>
         </w:rPr>
-        <w:t xml:space="preserve">Obrigatório o uso do cinturão de segurança em atividades com altura igual ou maior que dois metros, ou quando o risco </w:t>
-      </w:r>
-      <w:proofErr w:type="gramStart"/>
-      <w:r>
-        <w:rPr>
-          <w:sz w:val="24"/>
-          <w:szCs w:val="24"/>
-          <w:lang w:val="pt-BR"/>
-        </w:rPr>
-        <w:t>da</w:t>
-      </w:r>
-      <w:proofErr w:type="gramEnd"/>
-      <w:r>
-        <w:rPr>
-          <w:sz w:val="24"/>
-          <w:szCs w:val="24"/>
-          <w:lang w:val="pt-BR"/>
-        </w:rPr>
-        <w:t xml:space="preserve"> atividade assim determinar;</w:t>
+        <w:t>Obrigatório o uso do cinturão de segurança em atividades com altura igual ou maior que dois metros, ou quando o risco da atividade assim determinar;</w:t>
       </w:r>
     </w:p>
     <w:p>
@@ -1726,25 +1573,7 @@
           <w:szCs w:val="24"/>
           <w:lang w:val="pt-BR"/>
         </w:rPr>
-        <w:t xml:space="preserve">Todos os funcionários devem obrigatoriamente fazer uso dos </w:t>
-      </w:r>
-      <w:proofErr w:type="spellStart"/>
-      <w:r>
-        <w:rPr>
-          <w:sz w:val="24"/>
-          <w:szCs w:val="24"/>
-          <w:lang w:val="pt-BR"/>
-        </w:rPr>
-        <w:t>EPI’s</w:t>
-      </w:r>
-      <w:proofErr w:type="spellEnd"/>
-      <w:r>
-        <w:rPr>
-          <w:sz w:val="24"/>
-          <w:szCs w:val="24"/>
-          <w:lang w:val="pt-BR"/>
-        </w:rPr>
-        <w:t xml:space="preserve"> - Equipamentos de Proteção Individual fornecidos pela empresa para a finalidade a que se destinam, inclusive roupas adequadas ao frio e umidade;</w:t>
+        <w:t>Todos os funcionários devem obrigatoriamente fazer uso dos EPI’s - Equipamentos de Proteção Individual fornecidos pela empresa para a finalidade a que se destinam, inclusive roupas adequadas ao frio e umidade;</w:t>
       </w:r>
     </w:p>
     <w:p>
@@ -1767,25 +1596,7 @@
           <w:szCs w:val="24"/>
           <w:lang w:val="pt-BR"/>
         </w:rPr>
-        <w:t xml:space="preserve">Os funcionários devem responsabilizar-se pelo uso correto, guarda e conservação dos </w:t>
-      </w:r>
-      <w:proofErr w:type="spellStart"/>
-      <w:r>
-        <w:rPr>
-          <w:sz w:val="24"/>
-          <w:szCs w:val="24"/>
-          <w:lang w:val="pt-BR"/>
-        </w:rPr>
-        <w:t>EPI’s</w:t>
-      </w:r>
-      <w:proofErr w:type="spellEnd"/>
-      <w:r>
-        <w:rPr>
-          <w:sz w:val="24"/>
-          <w:szCs w:val="24"/>
-          <w:lang w:val="pt-BR"/>
-        </w:rPr>
-        <w:t>;</w:t>
+        <w:t>Os funcionários devem responsabilizar-se pelo uso correto, guarda e conservação dos EPI’s;</w:t>
       </w:r>
     </w:p>
     <w:p>
@@ -1808,25 +1619,7 @@
           <w:szCs w:val="24"/>
           <w:lang w:val="pt-BR"/>
         </w:rPr>
-        <w:t xml:space="preserve">Comunicar à Segurança do Trabalho ou seu superior quando os </w:t>
-      </w:r>
-      <w:proofErr w:type="spellStart"/>
-      <w:r>
-        <w:rPr>
-          <w:sz w:val="24"/>
-          <w:szCs w:val="24"/>
-          <w:lang w:val="pt-BR"/>
-        </w:rPr>
-        <w:t>EPI’s</w:t>
-      </w:r>
-      <w:proofErr w:type="spellEnd"/>
-      <w:r>
-        <w:rPr>
-          <w:sz w:val="24"/>
-          <w:szCs w:val="24"/>
-          <w:lang w:val="pt-BR"/>
-        </w:rPr>
-        <w:t xml:space="preserve"> se tornarem impróprios para uso, solicitando sua substituição;</w:t>
+        <w:t>Comunicar à Segurança do Trabalho ou seu superior quando os EPI’s se tornarem impróprios para uso, solicitando sua substituição;</w:t>
       </w:r>
     </w:p>
     <w:p>
@@ -1849,25 +1642,16 @@
           <w:szCs w:val="24"/>
           <w:lang w:val="pt-BR"/>
         </w:rPr>
-        <w:t xml:space="preserve">Só execute serviços ou opere máquinas se estiver devidamente habilitado e autorizado, quando não souber ou tiver dúvidas sobre algum serviço, pergunte ao seu superior antes do início ou durante a realização </w:t>
-      </w:r>
-      <w:proofErr w:type="gramStart"/>
-      <w:r>
-        <w:rPr>
-          <w:sz w:val="24"/>
-          <w:szCs w:val="24"/>
-          <w:lang w:val="pt-BR"/>
-        </w:rPr>
-        <w:t>do mesmo</w:t>
-      </w:r>
-      <w:proofErr w:type="gramEnd"/>
-      <w:r>
-        <w:rPr>
-          <w:sz w:val="24"/>
-          <w:szCs w:val="24"/>
-          <w:lang w:val="pt-BR"/>
-        </w:rPr>
-        <w:t>, para prevenir-se contra possíveis acidentes;</w:t>
+        <w:t xml:space="preserve">Só execute serviços ou opere máquinas se estiver devidamente habilitado e autorizado, quando não souber ou tiver dúvidas sobre algum serviço, </w:t>
+      </w:r>
+      <w:r>
+        <w:rPr>
+          <w:sz w:val="24"/>
+          <w:szCs w:val="24"/>
+          <w:lang w:val="pt-BR"/>
+        </w:rPr>
+        <w:lastRenderedPageBreak/>
+        <w:t>pergunte ao seu superior antes do início ou durante a realização do mesmo, para prevenir-se contra possíveis acidentes;</w:t>
       </w:r>
     </w:p>
     <w:p>
@@ -2181,16 +1965,7 @@
           <w:szCs w:val="24"/>
           <w:lang w:val="pt-BR"/>
         </w:rPr>
-        <w:t xml:space="preserve">Pode ocorrer um princípio de incêndio, que embora combatido </w:t>
-      </w:r>
-      <w:r>
-        <w:rPr>
-          <w:sz w:val="24"/>
-          <w:szCs w:val="24"/>
-          <w:lang w:val="pt-BR"/>
-        </w:rPr>
-        <w:lastRenderedPageBreak/>
-        <w:t>corretamente, se propague rapidamente tornando necessária a desocupação do seu local de trabalho;</w:t>
+        <w:t>Pode ocorrer um princípio de incêndio, que embora combatido corretamente, se propague rapidamente tornando necessária a desocupação do seu local de trabalho;</w:t>
       </w:r>
     </w:p>
     <w:p>
@@ -2413,7 +2188,16 @@
           <w:szCs w:val="24"/>
           <w:lang w:val="pt-BR"/>
         </w:rPr>
-        <w:t>Serviços) *</w:t>
+        <w:t xml:space="preserve">Serviços) </w:t>
+      </w:r>
+      <w:r>
+        <w:rPr>
+          <w:sz w:val="24"/>
+          <w:szCs w:val="24"/>
+          <w:lang w:val="pt-BR"/>
+        </w:rPr>
+        <w:lastRenderedPageBreak/>
+        <w:t>*</w:t>
       </w:r>
       <w:r>
         <w:rPr>
@@ -2644,25 +2428,7 @@
           <w:szCs w:val="24"/>
           <w:lang w:val="pt-BR"/>
         </w:rPr>
-        <w:t xml:space="preserve">Em caso de eventuais Acidentes do Trabalho, o funcionário deve de imediato comunicar a Segurança do Trabalho, chefia e/ou responsável, para que </w:t>
-      </w:r>
-      <w:proofErr w:type="gramStart"/>
-      <w:r>
-        <w:rPr>
-          <w:sz w:val="24"/>
-          <w:szCs w:val="24"/>
-          <w:lang w:val="pt-BR"/>
-        </w:rPr>
-        <w:t>o mesmo</w:t>
-      </w:r>
-      <w:proofErr w:type="gramEnd"/>
-      <w:r>
-        <w:rPr>
-          <w:sz w:val="24"/>
-          <w:szCs w:val="24"/>
-          <w:lang w:val="pt-BR"/>
-        </w:rPr>
-        <w:t xml:space="preserve"> receba os primeiros socorros e seja feita a abertura da Comunicação de Acidentes de Trabalho – CAT; encaminhando à vítima ao ambulatório e/ou o hospital/posto de atendimento mais próximo de acordo com o Plano de Emergência do parque eólico.</w:t>
+        <w:t>Em caso de eventuais Acidentes do Trabalho, o funcionário deve de imediato comunicar a Segurança do Trabalho, chefia e/ou responsável, para que o mesmo receba os primeiros socorros e seja feita a abertura da Comunicação de Acidentes de Trabalho – CAT; encaminhando à vítima ao ambulatório e/ou o hospital/posto de atendimento mais próximo de acordo com o Plano de Emergência do parque eólico.</w:t>
       </w:r>
     </w:p>
     <w:p>
@@ -2770,26 +2536,7 @@
           <w:szCs w:val="24"/>
           <w:lang w:val="pt-BR"/>
         </w:rPr>
-        <w:lastRenderedPageBreak/>
-        <w:t xml:space="preserve">Ciente de que deverei cumprir, obrigatoriamente, esta e/ou outras Normas de Segurança contidas </w:t>
-      </w:r>
-      <w:proofErr w:type="spellStart"/>
-      <w:r>
-        <w:rPr>
-          <w:sz w:val="24"/>
-          <w:szCs w:val="24"/>
-          <w:lang w:val="pt-BR"/>
-        </w:rPr>
-        <w:t>nesta</w:t>
-      </w:r>
-      <w:proofErr w:type="spellEnd"/>
-      <w:r>
-        <w:rPr>
-          <w:sz w:val="24"/>
-          <w:szCs w:val="24"/>
-          <w:lang w:val="pt-BR"/>
-        </w:rPr>
-        <w:t xml:space="preserve"> empresa, bem como utilizar todos os Equipamentos de Proteção Individuais exigidos para a execução do trabalho, ratifico meu compromisso abaixo:</w:t>
+        <w:t>Ciente de que deverei cumprir, obrigatoriamente, esta e/ou outras Normas de Segurança contidas nesta empresa, bem como utilizar todos os Equipamentos de Proteção Individuais exigidos para a execução do trabalho, ratifico meu compromisso abaixo:</w:t>
       </w:r>
     </w:p>
     <w:p>
@@ -3100,25 +2847,7 @@
                 <w:szCs w:val="24"/>
                 <w:lang w:val="pt-BR"/>
               </w:rPr>
-              <w:t xml:space="preserve">Técnico </w:t>
-            </w:r>
-            <w:proofErr w:type="gramStart"/>
-            <w:r>
-              <w:rPr>
-                <w:sz w:val="24"/>
-                <w:szCs w:val="24"/>
-                <w:lang w:val="pt-BR"/>
-              </w:rPr>
-              <w:t>de  Segurança</w:t>
-            </w:r>
-            <w:proofErr w:type="gramEnd"/>
-            <w:r>
-              <w:rPr>
-                <w:sz w:val="24"/>
-                <w:szCs w:val="24"/>
-                <w:lang w:val="pt-BR"/>
-              </w:rPr>
-              <w:t xml:space="preserve"> do Trabalho</w:t>
+              <w:t>Técnico de  Segurança do Trabalho</w:t>
             </w:r>
           </w:p>
           <w:p>
@@ -3457,30 +3186,17 @@
         <w:lang w:val="en-US"/>
       </w:rPr>
     </w:pPr>
-    <w:r>
-      <w:fldChar w:fldCharType="begin"/>
-    </w:r>
-    <w:r>
-      <w:rPr>
-        <w:lang w:val="en-US"/>
-      </w:rPr>
-      <w:instrText>HYPERLINK "https://www.vestas.com"</w:instrText>
-    </w:r>
-    <w:r>
-      <w:fldChar w:fldCharType="separate"/>
-    </w:r>
-    <w:r>
-      <w:rPr>
-        <w:rStyle w:val="Hyperlink"/>
-        <w:sz w:val="18"/>
-        <w:szCs w:val="18"/>
-        <w:lang w:val="en-US"/>
-      </w:rPr>
-      <w:t>https://www.vestas.com</w:t>
-    </w:r>
-    <w:r>
-      <w:fldChar w:fldCharType="end"/>
-    </w:r>
+    <w:hyperlink r:id="rId1" w:history="1">
+      <w:r>
+        <w:rPr>
+          <w:rStyle w:val="Hyperlink"/>
+          <w:sz w:val="18"/>
+          <w:szCs w:val="18"/>
+          <w:lang w:val="en-US"/>
+        </w:rPr>
+        <w:t>https://www.vestas.com</w:t>
+      </w:r>
+    </w:hyperlink>
     <w:r>
       <w:rPr>
         <w:sz w:val="18"/>
@@ -5654,7 +5370,7 @@
   <w:style w:type="paragraph" w:default="1" w:styleId="Normal">
     <w:name w:val="Normal"/>
     <w:qFormat/>
-    <w:rsid w:val="008A10A0"/>
+    <w:rsid w:val="00237072"/>
     <w:pPr>
       <w:widowControl w:val="0"/>
       <w:autoSpaceDE w:val="0"/>

</xml_diff>

<commit_message>
Update Template GHE 05 OS
</commit_message>
<xml_diff>
--- a/DocsGen/osst_mod/osst_ghe05.docx
+++ b/DocsGen/osst_mod/osst_ghe05.docx
@@ -494,8 +494,9 @@
         <w:rPr>
           <w:sz w:val="24"/>
           <w:szCs w:val="24"/>
-        </w:rPr>
-        <w:t>Realizam atividades de cunho administrativo e atendimento aos colaboradores  do setor operacional conforme escorpo de trabalho.</w:t>
+          <w:lang w:val="pt-BR"/>
+        </w:rPr>
+        <w:t>ATVFUNCIONARIO</w:t>
       </w:r>
     </w:p>
     <w:p>
@@ -1527,7 +1528,25 @@
           <w:szCs w:val="24"/>
           <w:lang w:val="pt-BR"/>
         </w:rPr>
-        <w:t>Obrigatório o uso do cinturão de segurança em atividades com altura igual ou maior que dois metros, ou quando o risco da atividade assim determinar;</w:t>
+        <w:t xml:space="preserve">Obrigatório o uso do cinturão de segurança em atividades com altura igual ou maior que dois metros, ou quando o risco </w:t>
+      </w:r>
+      <w:proofErr w:type="gramStart"/>
+      <w:r>
+        <w:rPr>
+          <w:sz w:val="24"/>
+          <w:szCs w:val="24"/>
+          <w:lang w:val="pt-BR"/>
+        </w:rPr>
+        <w:t>da</w:t>
+      </w:r>
+      <w:proofErr w:type="gramEnd"/>
+      <w:r>
+        <w:rPr>
+          <w:sz w:val="24"/>
+          <w:szCs w:val="24"/>
+          <w:lang w:val="pt-BR"/>
+        </w:rPr>
+        <w:t xml:space="preserve"> atividade assim determinar;</w:t>
       </w:r>
     </w:p>
     <w:p>
@@ -1573,7 +1592,25 @@
           <w:szCs w:val="24"/>
           <w:lang w:val="pt-BR"/>
         </w:rPr>
-        <w:t>Todos os funcionários devem obrigatoriamente fazer uso dos EPI’s - Equipamentos de Proteção Individual fornecidos pela empresa para a finalidade a que se destinam, inclusive roupas adequadas ao frio e umidade;</w:t>
+        <w:t xml:space="preserve">Todos os funcionários devem obrigatoriamente fazer uso dos </w:t>
+      </w:r>
+      <w:proofErr w:type="spellStart"/>
+      <w:r>
+        <w:rPr>
+          <w:sz w:val="24"/>
+          <w:szCs w:val="24"/>
+          <w:lang w:val="pt-BR"/>
+        </w:rPr>
+        <w:t>EPI’s</w:t>
+      </w:r>
+      <w:proofErr w:type="spellEnd"/>
+      <w:r>
+        <w:rPr>
+          <w:sz w:val="24"/>
+          <w:szCs w:val="24"/>
+          <w:lang w:val="pt-BR"/>
+        </w:rPr>
+        <w:t xml:space="preserve"> - Equipamentos de Proteção Individual fornecidos pela empresa para a finalidade a que se destinam, inclusive roupas adequadas ao frio e umidade;</w:t>
       </w:r>
     </w:p>
     <w:p>
@@ -1596,7 +1633,25 @@
           <w:szCs w:val="24"/>
           <w:lang w:val="pt-BR"/>
         </w:rPr>
-        <w:t>Os funcionários devem responsabilizar-se pelo uso correto, guarda e conservação dos EPI’s;</w:t>
+        <w:t xml:space="preserve">Os funcionários devem responsabilizar-se pelo uso correto, guarda e conservação dos </w:t>
+      </w:r>
+      <w:proofErr w:type="spellStart"/>
+      <w:r>
+        <w:rPr>
+          <w:sz w:val="24"/>
+          <w:szCs w:val="24"/>
+          <w:lang w:val="pt-BR"/>
+        </w:rPr>
+        <w:t>EPI’s</w:t>
+      </w:r>
+      <w:proofErr w:type="spellEnd"/>
+      <w:r>
+        <w:rPr>
+          <w:sz w:val="24"/>
+          <w:szCs w:val="24"/>
+          <w:lang w:val="pt-BR"/>
+        </w:rPr>
+        <w:t>;</w:t>
       </w:r>
     </w:p>
     <w:p>
@@ -1619,7 +1674,25 @@
           <w:szCs w:val="24"/>
           <w:lang w:val="pt-BR"/>
         </w:rPr>
-        <w:t>Comunicar à Segurança do Trabalho ou seu superior quando os EPI’s se tornarem impróprios para uso, solicitando sua substituição;</w:t>
+        <w:t xml:space="preserve">Comunicar à Segurança do Trabalho ou seu superior quando os </w:t>
+      </w:r>
+      <w:proofErr w:type="spellStart"/>
+      <w:r>
+        <w:rPr>
+          <w:sz w:val="24"/>
+          <w:szCs w:val="24"/>
+          <w:lang w:val="pt-BR"/>
+        </w:rPr>
+        <w:t>EPI’s</w:t>
+      </w:r>
+      <w:proofErr w:type="spellEnd"/>
+      <w:r>
+        <w:rPr>
+          <w:sz w:val="24"/>
+          <w:szCs w:val="24"/>
+          <w:lang w:val="pt-BR"/>
+        </w:rPr>
+        <w:t xml:space="preserve"> se tornarem impróprios para uso, solicitando sua substituição;</w:t>
       </w:r>
     </w:p>
     <w:p>
@@ -1651,7 +1724,25 @@
           <w:lang w:val="pt-BR"/>
         </w:rPr>
         <w:lastRenderedPageBreak/>
-        <w:t>pergunte ao seu superior antes do início ou durante a realização do mesmo, para prevenir-se contra possíveis acidentes;</w:t>
+        <w:t xml:space="preserve">pergunte ao seu superior antes do início ou durante a realização </w:t>
+      </w:r>
+      <w:proofErr w:type="gramStart"/>
+      <w:r>
+        <w:rPr>
+          <w:sz w:val="24"/>
+          <w:szCs w:val="24"/>
+          <w:lang w:val="pt-BR"/>
+        </w:rPr>
+        <w:t>do mesmo</w:t>
+      </w:r>
+      <w:proofErr w:type="gramEnd"/>
+      <w:r>
+        <w:rPr>
+          <w:sz w:val="24"/>
+          <w:szCs w:val="24"/>
+          <w:lang w:val="pt-BR"/>
+        </w:rPr>
+        <w:t>, para prevenir-se contra possíveis acidentes;</w:t>
       </w:r>
     </w:p>
     <w:p>
@@ -2428,7 +2519,25 @@
           <w:szCs w:val="24"/>
           <w:lang w:val="pt-BR"/>
         </w:rPr>
-        <w:t>Em caso de eventuais Acidentes do Trabalho, o funcionário deve de imediato comunicar a Segurança do Trabalho, chefia e/ou responsável, para que o mesmo receba os primeiros socorros e seja feita a abertura da Comunicação de Acidentes de Trabalho – CAT; encaminhando à vítima ao ambulatório e/ou o hospital/posto de atendimento mais próximo de acordo com o Plano de Emergência do parque eólico.</w:t>
+        <w:t xml:space="preserve">Em caso de eventuais Acidentes do Trabalho, o funcionário deve de imediato comunicar a Segurança do Trabalho, chefia e/ou responsável, para que </w:t>
+      </w:r>
+      <w:proofErr w:type="gramStart"/>
+      <w:r>
+        <w:rPr>
+          <w:sz w:val="24"/>
+          <w:szCs w:val="24"/>
+          <w:lang w:val="pt-BR"/>
+        </w:rPr>
+        <w:t>o mesmo</w:t>
+      </w:r>
+      <w:proofErr w:type="gramEnd"/>
+      <w:r>
+        <w:rPr>
+          <w:sz w:val="24"/>
+          <w:szCs w:val="24"/>
+          <w:lang w:val="pt-BR"/>
+        </w:rPr>
+        <w:t xml:space="preserve"> receba os primeiros socorros e seja feita a abertura da Comunicação de Acidentes de Trabalho – CAT; encaminhando à vítima ao ambulatório e/ou o hospital/posto de atendimento mais próximo de acordo com o Plano de Emergência do parque eólico.</w:t>
       </w:r>
     </w:p>
     <w:p>
@@ -2536,7 +2645,25 @@
           <w:szCs w:val="24"/>
           <w:lang w:val="pt-BR"/>
         </w:rPr>
-        <w:t>Ciente de que deverei cumprir, obrigatoriamente, esta e/ou outras Normas de Segurança contidas nesta empresa, bem como utilizar todos os Equipamentos de Proteção Individuais exigidos para a execução do trabalho, ratifico meu compromisso abaixo:</w:t>
+        <w:t xml:space="preserve">Ciente de que deverei cumprir, obrigatoriamente, esta e/ou outras Normas de Segurança contidas </w:t>
+      </w:r>
+      <w:proofErr w:type="spellStart"/>
+      <w:r>
+        <w:rPr>
+          <w:sz w:val="24"/>
+          <w:szCs w:val="24"/>
+          <w:lang w:val="pt-BR"/>
+        </w:rPr>
+        <w:t>nesta</w:t>
+      </w:r>
+      <w:proofErr w:type="spellEnd"/>
+      <w:r>
+        <w:rPr>
+          <w:sz w:val="24"/>
+          <w:szCs w:val="24"/>
+          <w:lang w:val="pt-BR"/>
+        </w:rPr>
+        <w:t xml:space="preserve"> empresa, bem como utilizar todos os Equipamentos de Proteção Individuais exigidos para a execução do trabalho, ratifico meu compromisso abaixo:</w:t>
       </w:r>
     </w:p>
     <w:p>
@@ -2847,7 +2974,25 @@
                 <w:szCs w:val="24"/>
                 <w:lang w:val="pt-BR"/>
               </w:rPr>
-              <w:t>Técnico de  Segurança do Trabalho</w:t>
+              <w:t xml:space="preserve">Técnico </w:t>
+            </w:r>
+            <w:proofErr w:type="gramStart"/>
+            <w:r>
+              <w:rPr>
+                <w:sz w:val="24"/>
+                <w:szCs w:val="24"/>
+                <w:lang w:val="pt-BR"/>
+              </w:rPr>
+              <w:t>de  Segurança</w:t>
+            </w:r>
+            <w:proofErr w:type="gramEnd"/>
+            <w:r>
+              <w:rPr>
+                <w:sz w:val="24"/>
+                <w:szCs w:val="24"/>
+                <w:lang w:val="pt-BR"/>
+              </w:rPr>
+              <w:t xml:space="preserve"> do Trabalho</w:t>
             </w:r>
           </w:p>
           <w:p>

</xml_diff>